<commit_message>
Setup project directories for fullstack app (FE & BE)
</commit_message>
<xml_diff>
--- a/baitaplon-www-java.docx
+++ b/baitaplon-www-java.docx
@@ -6,6 +6,7 @@
       <w:pPr>
         <w:pStyle w:val="Heading2"/>
       </w:pPr>
+      <w:bookmarkStart w:id="0" w:name="OLE_LINK6"/>
       <w:r>
         <w:t>1. YÊU CẦU CHỨC NĂNG</w:t>
       </w:r>
@@ -14,9 +15,13 @@
       <w:pPr>
         <w:pStyle w:val="Heading3"/>
       </w:pPr>
-      <w:bookmarkStart w:id="0" w:name="OLE_LINK3"/>
-      <w:r>
-        <w:t>1.1 Người dùng không có tài khoản (guest)</w:t>
+      <w:bookmarkStart w:id="1" w:name="OLE_LINK3"/>
+      <w:r>
+        <w:t xml:space="preserve">1.1 </w:t>
+      </w:r>
+      <w:bookmarkStart w:id="2" w:name="OLE_LINK4"/>
+      <w:r>
+        <w:t>Người dùng không có tài khoản (guest)</w:t>
       </w:r>
     </w:p>
     <w:p>
@@ -692,6 +697,7 @@
         <w:t xml:space="preserve"> Quản lý đơn hàng và cập nhật thông tin đơn hàng.</w:t>
       </w:r>
     </w:p>
+    <w:bookmarkEnd w:id="2"/>
     <w:p>
       <w:pPr>
         <w:tabs>
@@ -700,6 +706,7 @@
       </w:pPr>
     </w:p>
     <w:bookmarkEnd w:id="0"/>
+    <w:bookmarkEnd w:id="1"/>
     <w:p>
       <w:pPr>
         <w:pStyle w:val="Heading2"/>
@@ -1249,7 +1256,7 @@
       <w:pPr>
         <w:pStyle w:val="Heading2"/>
       </w:pPr>
-      <w:bookmarkStart w:id="1" w:name="OLE_LINK1"/>
+      <w:bookmarkStart w:id="3" w:name="OLE_LINK1"/>
       <w:r>
         <w:t>BACKEND DEVELOPMENT:</w:t>
       </w:r>
@@ -1875,6 +1882,7 @@
               </w:numPr>
               <w:cnfStyle w:val="000000000000" w:firstRow="0" w:lastRow="0" w:firstColumn="0" w:lastColumn="0" w:oddVBand="0" w:evenVBand="0" w:oddHBand="0" w:evenHBand="0" w:firstRowFirstColumn="0" w:firstRowLastColumn="0" w:lastRowFirstColumn="0" w:lastRowLastColumn="0"/>
             </w:pPr>
+            <w:bookmarkStart w:id="4" w:name="OLE_LINK5"/>
             <w:r>
               <w:rPr>
                 <w:b/>
@@ -1886,6 +1894,7 @@
               <w:t xml:space="preserve"> Swagger/OpenAPI</w:t>
             </w:r>
           </w:p>
+          <w:bookmarkEnd w:id="4"/>
           <w:p>
             <w:pPr>
               <w:pStyle w:val="ListParagraph"/>
@@ -3192,7 +3201,7 @@
       <w:pPr>
         <w:pStyle w:val="Heading2"/>
       </w:pPr>
-      <w:bookmarkStart w:id="2" w:name="OLE_LINK2"/>
+      <w:bookmarkStart w:id="5" w:name="OLE_LINK2"/>
       <w:r>
         <w:t>PROJECT MANAGEMENT AND SUPPORT:</w:t>
       </w:r>
@@ -3233,9 +3242,9 @@
         <w:t xml:space="preserve"> Git.</w:t>
       </w:r>
     </w:p>
-    <w:bookmarkEnd w:id="2"/>
+    <w:bookmarkEnd w:id="5"/>
     <w:p/>
-    <w:bookmarkEnd w:id="1"/>
+    <w:bookmarkEnd w:id="3"/>
     <w:p/>
     <w:p/>
     <w:p/>

</xml_diff>